<commit_message>
Sprint 3 Report modified
</commit_message>
<xml_diff>
--- a/docs/Sprint 3 Report.docx
+++ b/docs/Sprint 3 Report.docx
@@ -121,8 +121,6 @@
           <w:lang w:eastAsia="ko-KR"/>
         </w:rPr>
       </w:pPr>
-      <w:bookmarkStart w:id="0" w:name="_GoBack"/>
-      <w:bookmarkEnd w:id="0"/>
     </w:p>
     <w:p>
       <w:pPr>
@@ -375,6 +373,48 @@
         </w:rPr>
         <w:t xml:space="preserve"> assigned for sprint 3</w:t>
       </w:r>
+      <w:r>
+        <w:rPr>
+          <w:rFonts w:ascii="맑은 고딕" w:eastAsia="맑은 고딕" w:hAnsi="맑은 고딕" w:cs="Times New Roman"/>
+          <w:kern w:val="2"/>
+          <w:sz w:val="20"/>
+          <w:szCs w:val="22"/>
+          <w:lang w:eastAsia="ko-KR"/>
+        </w:rPr>
+        <w:t xml:space="preserve"> except </w:t>
+      </w:r>
+      <w:bookmarkStart w:id="0" w:name="_GoBack"/>
+      <w:bookmarkEnd w:id="0"/>
+      <w:r>
+        <w:rPr>
+          <w:rFonts w:ascii="맑은 고딕" w:eastAsia="맑은 고딕" w:hAnsi="맑은 고딕" w:cs="Times New Roman"/>
+          <w:kern w:val="2"/>
+          <w:sz w:val="20"/>
+          <w:szCs w:val="22"/>
+          <w:lang w:eastAsia="ko-KR"/>
+        </w:rPr>
+        <w:t>“</w:t>
+      </w:r>
+      <w:r>
+        <w:rPr>
+          <w:rFonts w:ascii="맑은 고딕" w:eastAsia="맑은 고딕" w:hAnsi="맑은 고딕" w:cs="Times New Roman" w:hint="eastAsia"/>
+          <w:kern w:val="2"/>
+          <w:sz w:val="20"/>
+          <w:szCs w:val="22"/>
+          <w:lang w:eastAsia="ko-KR"/>
+        </w:rPr>
+        <w:t>As a designer, I want map/item maker so that I can make them efficiently.</w:t>
+      </w:r>
+      <w:r>
+        <w:rPr>
+          <w:rFonts w:ascii="맑은 고딕" w:eastAsia="맑은 고딕" w:hAnsi="맑은 고딕" w:cs="Times New Roman"/>
+          <w:kern w:val="2"/>
+          <w:sz w:val="20"/>
+          <w:szCs w:val="22"/>
+          <w:lang w:eastAsia="ko-KR"/>
+        </w:rPr>
+        <w:t>”</w:t>
+      </w:r>
     </w:p>
     <w:p>
       <w:pPr>
@@ -410,7 +450,6 @@
         <w:autoSpaceDE w:val="0"/>
         <w:autoSpaceDN w:val="0"/>
         <w:spacing w:after="200" w:line="276" w:lineRule="auto"/>
-        <w:jc w:val="both"/>
         <w:rPr>
           <w:rFonts w:ascii="맑은 고딕" w:eastAsia="맑은 고딕" w:hAnsi="맑은 고딕" w:cs="Times New Roman"/>
           <w:kern w:val="2"/>
@@ -427,38 +466,17 @@
           <w:szCs w:val="22"/>
           <w:lang w:eastAsia="ko-KR"/>
         </w:rPr>
-        <w:t xml:space="preserve">1. </w:t>
-      </w:r>
-      <w:r>
-        <w:rPr>
-          <w:rFonts w:ascii="맑은 고딕" w:eastAsia="맑은 고딕" w:hAnsi="맑은 고딕" w:cs="Times New Roman" w:hint="eastAsia"/>
-          <w:kern w:val="2"/>
-          <w:sz w:val="20"/>
-          <w:szCs w:val="22"/>
-          <w:lang w:eastAsia="ko-KR"/>
-        </w:rPr>
-        <w:t>As a designer, I want map/item maker so that I can make them efficiently.</w:t>
-      </w:r>
-    </w:p>
-    <w:p>
-      <w:pPr>
-        <w:rPr>
-          <w:rFonts w:ascii="맑은 고딕" w:eastAsia="맑은 고딕" w:hAnsi="맑은 고딕" w:cs="Times New Roman"/>
-          <w:kern w:val="2"/>
-          <w:sz w:val="20"/>
-          <w:szCs w:val="22"/>
-          <w:lang w:eastAsia="ko-KR"/>
-        </w:rPr>
-      </w:pPr>
-      <w:r>
-        <w:rPr>
-          <w:rFonts w:ascii="맑은 고딕" w:eastAsia="맑은 고딕" w:hAnsi="맑은 고딕" w:cs="Times New Roman" w:hint="eastAsia"/>
-          <w:kern w:val="2"/>
-          <w:sz w:val="20"/>
-          <w:szCs w:val="22"/>
-          <w:lang w:eastAsia="ko-KR"/>
-        </w:rPr>
-        <w:t xml:space="preserve">2. </w:t>
+        <w:t>1</w:t>
+      </w:r>
+      <w:r>
+        <w:rPr>
+          <w:rFonts w:ascii="맑은 고딕" w:eastAsia="맑은 고딕" w:hAnsi="맑은 고딕" w:cs="Times New Roman" w:hint="eastAsia"/>
+          <w:kern w:val="2"/>
+          <w:sz w:val="20"/>
+          <w:szCs w:val="22"/>
+          <w:lang w:eastAsia="ko-KR"/>
+        </w:rPr>
+        <w:t xml:space="preserve">. </w:t>
       </w:r>
       <w:r>
         <w:rPr>
@@ -505,7 +523,17 @@
           <w:szCs w:val="22"/>
           <w:lang w:eastAsia="ko-KR"/>
         </w:rPr>
-        <w:t xml:space="preserve">3. </w:t>
+        <w:t>2</w:t>
+      </w:r>
+      <w:r>
+        <w:rPr>
+          <w:rFonts w:ascii="맑은 고딕" w:eastAsia="맑은 고딕" w:hAnsi="맑은 고딕" w:cs="Times New Roman" w:hint="eastAsia"/>
+          <w:kern w:val="2"/>
+          <w:sz w:val="20"/>
+          <w:szCs w:val="22"/>
+          <w:lang w:eastAsia="ko-KR"/>
+        </w:rPr>
+        <w:t xml:space="preserve">. </w:t>
       </w:r>
       <w:r>
         <w:rPr>

</xml_diff>